<commit_message>
add flow diagram photo to the Lab2Report
</commit_message>
<xml_diff>
--- a/Lab2Report.docx
+++ b/Lab2Report.docx
@@ -1417,6 +1417,7 @@
             <w:pPr>
               <w:pStyle w:val="8"/>
               <w:numPr>
+                <w:ilvl w:val="0"/>
                 <w:numId w:val="0"/>
               </w:numPr>
               <w:rPr>
@@ -1440,6 +1441,7 @@
             <w:pPr>
               <w:pStyle w:val="8"/>
               <w:numPr>
+                <w:ilvl w:val="0"/>
                 <w:numId w:val="0"/>
               </w:numPr>
               <w:rPr>
@@ -1463,6 +1465,7 @@
             <w:pPr>
               <w:pStyle w:val="8"/>
               <w:numPr>
+                <w:ilvl w:val="0"/>
                 <w:numId w:val="0"/>
               </w:numPr>
               <w:rPr>
@@ -1486,6 +1489,7 @@
             <w:pPr>
               <w:pStyle w:val="8"/>
               <w:numPr>
+                <w:ilvl w:val="0"/>
                 <w:numId w:val="0"/>
               </w:numPr>
               <w:rPr>
@@ -1509,6 +1513,7 @@
             <w:pPr>
               <w:pStyle w:val="8"/>
               <w:numPr>
+                <w:ilvl w:val="0"/>
                 <w:numId w:val="0"/>
               </w:numPr>
               <w:rPr>
@@ -1532,6 +1537,7 @@
             <w:pPr>
               <w:pStyle w:val="8"/>
               <w:numPr>
+                <w:ilvl w:val="0"/>
                 <w:numId w:val="0"/>
               </w:numPr>
               <w:rPr>
@@ -1555,6 +1561,7 @@
             <w:pPr>
               <w:pStyle w:val="8"/>
               <w:numPr>
+                <w:ilvl w:val="0"/>
                 <w:numId w:val="0"/>
               </w:numPr>
               <w:rPr>
@@ -1578,6 +1585,7 @@
             <w:pPr>
               <w:pStyle w:val="8"/>
               <w:numPr>
+                <w:ilvl w:val="0"/>
                 <w:numId w:val="0"/>
               </w:numPr>
               <w:rPr>
@@ -1601,6 +1609,7 @@
             <w:pPr>
               <w:pStyle w:val="8"/>
               <w:numPr>
+                <w:ilvl w:val="0"/>
                 <w:numId w:val="0"/>
               </w:numPr>
               <w:rPr>
@@ -1658,6 +1667,7 @@
             <w:pPr>
               <w:pStyle w:val="8"/>
               <w:numPr>
+                <w:ilvl w:val="0"/>
                 <w:numId w:val="0"/>
               </w:numPr>
               <w:rPr>
@@ -1681,6 +1691,7 @@
             <w:pPr>
               <w:pStyle w:val="8"/>
               <w:numPr>
+                <w:ilvl w:val="0"/>
                 <w:numId w:val="0"/>
               </w:numPr>
               <w:rPr>
@@ -1704,6 +1715,7 @@
             <w:pPr>
               <w:pStyle w:val="8"/>
               <w:numPr>
+                <w:ilvl w:val="0"/>
                 <w:numId w:val="0"/>
               </w:numPr>
               <w:rPr>
@@ -1727,6 +1739,7 @@
             <w:pPr>
               <w:pStyle w:val="8"/>
               <w:numPr>
+                <w:ilvl w:val="0"/>
                 <w:numId w:val="0"/>
               </w:numPr>
               <w:rPr>
@@ -1750,6 +1763,7 @@
             <w:pPr>
               <w:pStyle w:val="8"/>
               <w:numPr>
+                <w:ilvl w:val="0"/>
                 <w:numId w:val="0"/>
               </w:numPr>
               <w:rPr>
@@ -1773,6 +1787,7 @@
             <w:pPr>
               <w:pStyle w:val="8"/>
               <w:numPr>
+                <w:ilvl w:val="0"/>
                 <w:numId w:val="0"/>
               </w:numPr>
               <w:rPr>
@@ -1796,6 +1811,7 @@
             <w:pPr>
               <w:pStyle w:val="8"/>
               <w:numPr>
+                <w:ilvl w:val="0"/>
                 <w:numId w:val="0"/>
               </w:numPr>
               <w:rPr>
@@ -1819,6 +1835,7 @@
             <w:pPr>
               <w:pStyle w:val="8"/>
               <w:numPr>
+                <w:ilvl w:val="0"/>
                 <w:numId w:val="0"/>
               </w:numPr>
               <w:rPr>
@@ -1842,6 +1859,7 @@
             <w:pPr>
               <w:pStyle w:val="8"/>
               <w:numPr>
+                <w:ilvl w:val="0"/>
                 <w:numId w:val="0"/>
               </w:numPr>
               <w:rPr>
@@ -1865,6 +1883,7 @@
             <w:pPr>
               <w:pStyle w:val="8"/>
               <w:numPr>
+                <w:ilvl w:val="0"/>
                 <w:numId w:val="0"/>
               </w:numPr>
               <w:rPr>
@@ -1888,6 +1907,7 @@
             <w:pPr>
               <w:pStyle w:val="8"/>
               <w:numPr>
+                <w:ilvl w:val="0"/>
                 <w:numId w:val="0"/>
               </w:numPr>
               <w:rPr>
@@ -1927,6 +1947,7 @@
             <w:pPr>
               <w:pStyle w:val="8"/>
               <w:numPr>
+                <w:ilvl w:val="0"/>
                 <w:numId w:val="0"/>
               </w:numPr>
               <w:ind w:leftChars="0"/>
@@ -1942,6 +1963,7 @@
             <w:pPr>
               <w:pStyle w:val="8"/>
               <w:numPr>
+                <w:ilvl w:val="0"/>
                 <w:numId w:val="0"/>
               </w:numPr>
               <w:ind w:leftChars="0"/>
@@ -1966,6 +1988,7 @@
             <w:pPr>
               <w:pStyle w:val="8"/>
               <w:numPr>
+                <w:ilvl w:val="0"/>
                 <w:numId w:val="0"/>
               </w:numPr>
               <w:rPr>
@@ -1989,6 +2012,7 @@
             <w:pPr>
               <w:pStyle w:val="8"/>
               <w:numPr>
+                <w:ilvl w:val="0"/>
                 <w:numId w:val="0"/>
               </w:numPr>
               <w:rPr>
@@ -2012,6 +2036,7 @@
             <w:pPr>
               <w:pStyle w:val="8"/>
               <w:numPr>
+                <w:ilvl w:val="0"/>
                 <w:numId w:val="0"/>
               </w:numPr>
               <w:rPr>
@@ -2035,6 +2060,7 @@
             <w:pPr>
               <w:pStyle w:val="8"/>
               <w:numPr>
+                <w:ilvl w:val="0"/>
                 <w:numId w:val="0"/>
               </w:numPr>
               <w:rPr>
@@ -2058,6 +2084,7 @@
             <w:pPr>
               <w:pStyle w:val="8"/>
               <w:numPr>
+                <w:ilvl w:val="0"/>
                 <w:numId w:val="0"/>
               </w:numPr>
               <w:rPr>
@@ -2081,6 +2108,7 @@
             <w:pPr>
               <w:pStyle w:val="8"/>
               <w:numPr>
+                <w:ilvl w:val="0"/>
                 <w:numId w:val="0"/>
               </w:numPr>
               <w:rPr>
@@ -2095,6 +2123,7 @@
             <w:pPr>
               <w:pStyle w:val="8"/>
               <w:numPr>
+                <w:ilvl w:val="0"/>
                 <w:numId w:val="0"/>
               </w:numPr>
               <w:rPr>
@@ -2109,6 +2138,7 @@
             <w:pPr>
               <w:pStyle w:val="8"/>
               <w:numPr>
+                <w:ilvl w:val="0"/>
                 <w:numId w:val="0"/>
               </w:numPr>
               <w:rPr>
@@ -2132,6 +2162,7 @@
             <w:pPr>
               <w:pStyle w:val="8"/>
               <w:numPr>
+                <w:ilvl w:val="0"/>
                 <w:numId w:val="0"/>
               </w:numPr>
               <w:rPr>
@@ -2155,6 +2186,7 @@
             <w:pPr>
               <w:pStyle w:val="8"/>
               <w:numPr>
+                <w:ilvl w:val="0"/>
                 <w:numId w:val="0"/>
               </w:numPr>
               <w:rPr>
@@ -2178,6 +2210,7 @@
             <w:pPr>
               <w:pStyle w:val="8"/>
               <w:numPr>
+                <w:ilvl w:val="0"/>
                 <w:numId w:val="0"/>
               </w:numPr>
               <w:rPr>
@@ -2192,6 +2225,7 @@
             <w:pPr>
               <w:pStyle w:val="8"/>
               <w:numPr>
+                <w:ilvl w:val="0"/>
                 <w:numId w:val="0"/>
               </w:numPr>
               <w:rPr>
@@ -2215,6 +2249,7 @@
             <w:pPr>
               <w:pStyle w:val="8"/>
               <w:numPr>
+                <w:ilvl w:val="0"/>
                 <w:numId w:val="0"/>
               </w:numPr>
               <w:rPr>
@@ -2224,11 +2259,21 @@
                 <w:lang w:val="en-US" w:eastAsia="zh-CN"/>
               </w:rPr>
             </w:pPr>
+            <w:r>
+              <w:rPr>
+                <w:rFonts w:hint="eastAsia"/>
+                <w:sz w:val="21"/>
+                <w:szCs w:val="21"/>
+                <w:lang w:val="en-US" w:eastAsia="zh-CN"/>
+              </w:rPr>
+              <w:t>流程图:</w:t>
+            </w:r>
           </w:p>
           <w:p>
             <w:pPr>
               <w:pStyle w:val="8"/>
               <w:numPr>
+                <w:ilvl w:val="0"/>
                 <w:numId w:val="0"/>
               </w:numPr>
               <w:rPr>
@@ -2245,13 +2290,50 @@
                 <w:szCs w:val="21"/>
                 <w:lang w:val="en-US" w:eastAsia="zh-CN"/>
               </w:rPr>
-              <w:t>接收方:</w:t>
+              <w:drawing>
+                <wp:inline distT="0" distB="0" distL="114300" distR="114300">
+                  <wp:extent cx="3528060" cy="7772400"/>
+                  <wp:effectExtent l="0" t="0" r="7620" b="0"/>
+                  <wp:docPr id="9" name="图片 9" descr="Untitled Diagram (3)"/>
+                  <wp:cNvGraphicFramePr>
+                    <a:graphicFrameLocks xmlns:a="http://schemas.openxmlformats.org/drawingml/2006/main" noChangeAspect="1"/>
+                  </wp:cNvGraphicFramePr>
+                  <a:graphic xmlns:a="http://schemas.openxmlformats.org/drawingml/2006/main">
+                    <a:graphicData uri="http://schemas.openxmlformats.org/drawingml/2006/picture">
+                      <pic:pic xmlns:pic="http://schemas.openxmlformats.org/drawingml/2006/picture">
+                        <pic:nvPicPr>
+                          <pic:cNvPr id="9" name="图片 9" descr="Untitled Diagram (3)"/>
+                          <pic:cNvPicPr>
+                            <a:picLocks noChangeAspect="1"/>
+                          </pic:cNvPicPr>
+                        </pic:nvPicPr>
+                        <pic:blipFill>
+                          <a:blip r:embed="rId9"/>
+                          <a:stretch>
+                            <a:fillRect/>
+                          </a:stretch>
+                        </pic:blipFill>
+                        <pic:spPr>
+                          <a:xfrm>
+                            <a:off x="0" y="0"/>
+                            <a:ext cx="3528060" cy="7772400"/>
+                          </a:xfrm>
+                          <a:prstGeom prst="rect">
+                            <a:avLst/>
+                          </a:prstGeom>
+                        </pic:spPr>
+                      </pic:pic>
+                    </a:graphicData>
+                  </a:graphic>
+                </wp:inline>
+              </w:drawing>
             </w:r>
           </w:p>
           <w:p>
             <w:pPr>
               <w:pStyle w:val="8"/>
               <w:numPr>
+                <w:ilvl w:val="0"/>
                 <w:numId w:val="0"/>
               </w:numPr>
               <w:rPr>
@@ -2261,20 +2343,12 @@
                 <w:lang w:val="en-US" w:eastAsia="zh-CN"/>
               </w:rPr>
             </w:pPr>
-            <w:r>
-              <w:rPr>
-                <w:rFonts w:hint="eastAsia"/>
-                <w:sz w:val="21"/>
-                <w:szCs w:val="21"/>
-                <w:lang w:val="en-US" w:eastAsia="zh-CN"/>
-              </w:rPr>
-              <w:t>需要增加一个同发送方的对分组的缓存,用于缓存乱序到达的分组,同样使用链表数据结构。</w:t>
-            </w:r>
           </w:p>
           <w:p>
             <w:pPr>
               <w:pStyle w:val="8"/>
               <w:numPr>
+                <w:ilvl w:val="0"/>
                 <w:numId w:val="0"/>
               </w:numPr>
               <w:rPr>
@@ -2291,13 +2365,14 @@
                 <w:szCs w:val="21"/>
                 <w:lang w:val="en-US" w:eastAsia="zh-CN"/>
               </w:rPr>
-              <w:t>List&lt;ByteArrayOutputStream&gt; datagramBuffer = new LinkedList&lt;&gt;();</w:t>
+              <w:t>接收方:</w:t>
             </w:r>
           </w:p>
           <w:p>
             <w:pPr>
               <w:pStyle w:val="8"/>
               <w:numPr>
+                <w:ilvl w:val="0"/>
                 <w:numId w:val="0"/>
               </w:numPr>
               <w:rPr>
@@ -2314,13 +2389,14 @@
                 <w:szCs w:val="21"/>
                 <w:lang w:val="en-US" w:eastAsia="zh-CN"/>
               </w:rPr>
-              <w:t>首先进入一个循环, 一次循环需要进行如下工作:</w:t>
+              <w:t>需要增加一个同发送方的对分组的缓存,用于缓存乱序到达的分组,同样使用链表数据结构。</w:t>
             </w:r>
           </w:p>
           <w:p>
             <w:pPr>
               <w:pStyle w:val="8"/>
               <w:numPr>
+                <w:ilvl w:val="0"/>
                 <w:numId w:val="0"/>
               </w:numPr>
               <w:rPr>
@@ -2337,13 +2413,14 @@
                 <w:szCs w:val="21"/>
                 <w:lang w:val="en-US" w:eastAsia="zh-CN"/>
               </w:rPr>
-              <w:t>接收分组,将分组的数据缓存到datagramBuffer对应的位置(因为到达的数据可能是乱序的)</w:t>
+              <w:t>List&lt;ByteArrayOutputStream&gt; datagramBuffer = new LinkedList&lt;&gt;();</w:t>
             </w:r>
           </w:p>
           <w:p>
             <w:pPr>
               <w:pStyle w:val="8"/>
               <w:numPr>
+                <w:ilvl w:val="0"/>
                 <w:numId w:val="0"/>
               </w:numPr>
               <w:rPr>
@@ -2360,13 +2437,14 @@
                 <w:szCs w:val="21"/>
                 <w:lang w:val="en-US" w:eastAsia="zh-CN"/>
               </w:rPr>
-              <w:t>然后发送数据分组对应seq的ACK,告知发送方自己已经成功接收。 之后更新滑动窗口的位置,更新的规则同发送方一样。之后进行下一次循环。</w:t>
+              <w:t>首先进入一个循环, 一次循环需要进行如下工作:</w:t>
             </w:r>
           </w:p>
           <w:p>
             <w:pPr>
               <w:pStyle w:val="8"/>
               <w:numPr>
+                <w:ilvl w:val="0"/>
                 <w:numId w:val="0"/>
               </w:numPr>
               <w:rPr>
@@ -2383,13 +2461,14 @@
                 <w:szCs w:val="21"/>
                 <w:lang w:val="en-US" w:eastAsia="zh-CN"/>
               </w:rPr>
-              <w:t>直到发送方没有新的数据传来,超过接收方设定的最大时间,就结束循环,将接收到的数据拼接成一个完整的Byte数组,传给应用层。</w:t>
+              <w:t>接收分组,将分组的数据缓存到datagramBuffer对应的位置(因为到达的数据可能是乱序的)</w:t>
             </w:r>
           </w:p>
           <w:p>
             <w:pPr>
               <w:pStyle w:val="8"/>
               <w:numPr>
+                <w:ilvl w:val="0"/>
                 <w:numId w:val="0"/>
               </w:numPr>
               <w:rPr>
@@ -2399,11 +2478,21 @@
                 <w:lang w:val="en-US" w:eastAsia="zh-CN"/>
               </w:rPr>
             </w:pPr>
+            <w:r>
+              <w:rPr>
+                <w:rFonts w:hint="eastAsia"/>
+                <w:sz w:val="21"/>
+                <w:szCs w:val="21"/>
+                <w:lang w:val="en-US" w:eastAsia="zh-CN"/>
+              </w:rPr>
+              <w:t>然后发送数据分组对应seq的ACK,告知发送方自己已经成功接收。 之后更新滑动窗口的位置,更新的规则同发送方一样。之后进行下一次循环。</w:t>
+            </w:r>
           </w:p>
           <w:p>
             <w:pPr>
               <w:pStyle w:val="8"/>
               <w:numPr>
+                <w:ilvl w:val="0"/>
                 <w:numId w:val="0"/>
               </w:numPr>
               <w:rPr>
@@ -2420,13 +2509,14 @@
                 <w:szCs w:val="21"/>
                 <w:lang w:val="en-US" w:eastAsia="zh-CN"/>
               </w:rPr>
-              <w:t>接收方的完整代码见附录 SR.java中的 ByteArrayOutputStream receive() 函数</w:t>
+              <w:t>直到发送方没有新的数据传来,超过接收方设定的最大时间,就结束循环,将接收到的数据拼接成一个完整的Byte数组,传给应用层。</w:t>
             </w:r>
           </w:p>
           <w:p>
             <w:pPr>
               <w:pStyle w:val="8"/>
               <w:numPr>
+                <w:ilvl w:val="0"/>
                 <w:numId w:val="0"/>
               </w:numPr>
               <w:rPr>
@@ -2441,6 +2531,7 @@
             <w:pPr>
               <w:pStyle w:val="8"/>
               <w:numPr>
+                <w:ilvl w:val="0"/>
                 <w:numId w:val="0"/>
               </w:numPr>
               <w:rPr>
@@ -2457,13 +2548,14 @@
                 <w:szCs w:val="21"/>
                 <w:lang w:val="en-US" w:eastAsia="zh-CN"/>
               </w:rPr>
-              <w:t>SR协议的实现就完成了。</w:t>
+              <w:t>接收方的完整代码见附录 SR.java中的 ByteArrayOutputStream receive() 函数</w:t>
             </w:r>
           </w:p>
           <w:p>
             <w:pPr>
               <w:pStyle w:val="8"/>
               <w:numPr>
+                <w:ilvl w:val="0"/>
                 <w:numId w:val="0"/>
               </w:numPr>
               <w:rPr>
@@ -2473,11 +2565,21 @@
                 <w:lang w:val="en-US" w:eastAsia="zh-CN"/>
               </w:rPr>
             </w:pPr>
+            <w:r>
+              <w:rPr>
+                <w:rFonts w:hint="eastAsia"/>
+                <w:sz w:val="21"/>
+                <w:szCs w:val="21"/>
+                <w:lang w:val="en-US" w:eastAsia="zh-CN"/>
+              </w:rPr>
+              <w:t>接收方的流程图:</w:t>
+            </w:r>
           </w:p>
           <w:p>
             <w:pPr>
               <w:pStyle w:val="8"/>
               <w:numPr>
+                <w:ilvl w:val="0"/>
                 <w:numId w:val="0"/>
               </w:numPr>
               <w:rPr>
@@ -2494,13 +2596,52 @@
                 <w:szCs w:val="21"/>
                 <w:lang w:val="en-US" w:eastAsia="zh-CN"/>
               </w:rPr>
-              <w:t>三、双向传输的实现:</w:t>
-            </w:r>
+              <w:drawing>
+                <wp:inline distT="0" distB="0" distL="114300" distR="114300">
+                  <wp:extent cx="2245995" cy="7227570"/>
+                  <wp:effectExtent l="0" t="0" r="9525" b="11430"/>
+                  <wp:docPr id="11" name="图片 11" descr="Untitled Diagram (5)"/>
+                  <wp:cNvGraphicFramePr>
+                    <a:graphicFrameLocks xmlns:a="http://schemas.openxmlformats.org/drawingml/2006/main" noChangeAspect="1"/>
+                  </wp:cNvGraphicFramePr>
+                  <a:graphic xmlns:a="http://schemas.openxmlformats.org/drawingml/2006/main">
+                    <a:graphicData uri="http://schemas.openxmlformats.org/drawingml/2006/picture">
+                      <pic:pic xmlns:pic="http://schemas.openxmlformats.org/drawingml/2006/picture">
+                        <pic:nvPicPr>
+                          <pic:cNvPr id="11" name="图片 11" descr="Untitled Diagram (5)"/>
+                          <pic:cNvPicPr>
+                            <a:picLocks noChangeAspect="1"/>
+                          </pic:cNvPicPr>
+                        </pic:nvPicPr>
+                        <pic:blipFill>
+                          <a:blip r:embed="rId10"/>
+                          <a:stretch>
+                            <a:fillRect/>
+                          </a:stretch>
+                        </pic:blipFill>
+                        <pic:spPr>
+                          <a:xfrm>
+                            <a:off x="0" y="0"/>
+                            <a:ext cx="2245995" cy="7227570"/>
+                          </a:xfrm>
+                          <a:prstGeom prst="rect">
+                            <a:avLst/>
+                          </a:prstGeom>
+                        </pic:spPr>
+                      </pic:pic>
+                    </a:graphicData>
+                  </a:graphic>
+                </wp:inline>
+              </w:drawing>
+            </w:r>
+            <w:bookmarkStart w:id="0" w:name="_GoBack"/>
+            <w:bookmarkEnd w:id="0"/>
           </w:p>
           <w:p>
             <w:pPr>
               <w:pStyle w:val="8"/>
               <w:numPr>
+                <w:ilvl w:val="0"/>
                 <w:numId w:val="0"/>
               </w:numPr>
               <w:rPr>
@@ -2510,20 +2651,12 @@
                 <w:lang w:val="en-US" w:eastAsia="zh-CN"/>
               </w:rPr>
             </w:pPr>
-            <w:r>
-              <w:rPr>
-                <w:rFonts w:hint="eastAsia"/>
-                <w:sz w:val="21"/>
-                <w:szCs w:val="21"/>
-                <w:lang w:val="en-US" w:eastAsia="zh-CN"/>
-              </w:rPr>
-              <w:t>发送方发送数据需要占用一个固定的端口,而接收方也需要一个固定的端口来向发送方发送 ACK,所以就可以封装一个完整的协议类,类似于TCP的有连接传输一样,发送方和接收方之间在两个固定的ip和端口之间进行数据的传输,直到双方的传输结束。发送方在使用send()函数进行发送时,也可以同时使用receive()函数进行接收,两个过程并不冲突,可以同时进行。如果要同时收发,就需要同时开一个发送线程和一个接收线程,两个线程独立运行,没有冲突,这样就可以实现双向数据传输了。</w:t>
-            </w:r>
           </w:p>
           <w:p>
             <w:pPr>
               <w:pStyle w:val="8"/>
               <w:numPr>
+                <w:ilvl w:val="0"/>
                 <w:numId w:val="0"/>
               </w:numPr>
               <w:rPr>
@@ -2540,13 +2673,14 @@
                 <w:szCs w:val="21"/>
                 <w:lang w:val="en-US" w:eastAsia="zh-CN"/>
               </w:rPr>
-              <w:t>所以我构造了一个SR class,其中包含的成员变量有:</w:t>
+              <w:t>SR协议的实现就完成了。</w:t>
             </w:r>
           </w:p>
           <w:p>
             <w:pPr>
               <w:pStyle w:val="8"/>
               <w:numPr>
+                <w:ilvl w:val="0"/>
                 <w:numId w:val="0"/>
               </w:numPr>
               <w:rPr>
@@ -2556,20 +2690,12 @@
                 <w:lang w:val="en-US" w:eastAsia="zh-CN"/>
               </w:rPr>
             </w:pPr>
-            <w:r>
-              <w:rPr>
-                <w:rFonts w:hint="eastAsia"/>
-                <w:sz w:val="21"/>
-                <w:szCs w:val="21"/>
-                <w:lang w:val="en-US" w:eastAsia="zh-CN"/>
-              </w:rPr>
-              <w:t>private InetAddress host;</w:t>
-            </w:r>
           </w:p>
           <w:p>
             <w:pPr>
               <w:pStyle w:val="8"/>
               <w:numPr>
+                <w:ilvl w:val="0"/>
                 <w:numId w:val="0"/>
               </w:numPr>
               <w:rPr>
@@ -2586,13 +2712,14 @@
                 <w:szCs w:val="21"/>
                 <w:lang w:val="en-US" w:eastAsia="zh-CN"/>
               </w:rPr>
-              <w:t>private int targetPort, ownPort;</w:t>
+              <w:t>三、双向传输的实现:</w:t>
             </w:r>
           </w:p>
           <w:p>
             <w:pPr>
               <w:pStyle w:val="8"/>
               <w:numPr>
+                <w:ilvl w:val="0"/>
                 <w:numId w:val="0"/>
               </w:numPr>
               <w:rPr>
@@ -2609,13 +2736,14 @@
                 <w:szCs w:val="21"/>
                 <w:lang w:val="en-US" w:eastAsia="zh-CN"/>
               </w:rPr>
-              <w:t>private int WindowSize = 16;</w:t>
+              <w:t>发送方发送数据需要占用一个固定的端口,而接收方也需要一个固定的端口来向发送方发送 ACK,所以就可以封装一个完整的协议类,类似于TCP的有连接传输一样,发送方和接收方之间在两个固定的ip和端口之间进行数据的传输,直到双方的传输结束。发送方在使用send()函数进行发送时,也可以同时使用receive()函数进行接收,两个过程并不冲突,可以同时进行。如果要同时收发,就需要同时开一个发送线程和一个接收线程,两个线程独立运行,没有冲突,这样就可以实现双向数据传输了。</w:t>
             </w:r>
           </w:p>
           <w:p>
             <w:pPr>
               <w:pStyle w:val="8"/>
               <w:numPr>
+                <w:ilvl w:val="0"/>
                 <w:numId w:val="0"/>
               </w:numPr>
               <w:rPr>
@@ -2632,13 +2760,14 @@
                 <w:szCs w:val="21"/>
                 <w:lang w:val="en-US" w:eastAsia="zh-CN"/>
               </w:rPr>
-              <w:t>private final int sendMaxTime = 2, receiveMaxTime = 4; // max time for one datagram</w:t>
+              <w:t>所以我构造了一个SR class,其中包含的成员变量有:</w:t>
             </w:r>
           </w:p>
           <w:p>
             <w:pPr>
               <w:pStyle w:val="8"/>
               <w:numPr>
+                <w:ilvl w:val="0"/>
                 <w:numId w:val="0"/>
               </w:numPr>
               <w:rPr>
@@ -2655,13 +2784,14 @@
                 <w:szCs w:val="21"/>
                 <w:lang w:val="en-US" w:eastAsia="zh-CN"/>
               </w:rPr>
-              <w:t>private long base = 0;</w:t>
+              <w:t>private InetAddress host;</w:t>
             </w:r>
           </w:p>
           <w:p>
             <w:pPr>
               <w:pStyle w:val="8"/>
               <w:numPr>
+                <w:ilvl w:val="0"/>
                 <w:numId w:val="0"/>
               </w:numPr>
               <w:rPr>
@@ -2678,13 +2808,14 @@
                 <w:szCs w:val="21"/>
                 <w:lang w:val="en-US" w:eastAsia="zh-CN"/>
               </w:rPr>
-              <w:t>private final int virtualLossRemainder = 17; // this value is used to simulate the loss of the datagram as a remainder</w:t>
+              <w:t>private int targetPort, ownPort;</w:t>
             </w:r>
           </w:p>
           <w:p>
             <w:pPr>
               <w:pStyle w:val="8"/>
               <w:numPr>
+                <w:ilvl w:val="0"/>
                 <w:numId w:val="0"/>
               </w:numPr>
               <w:rPr>
@@ -2694,11 +2825,21 @@
                 <w:lang w:val="en-US" w:eastAsia="zh-CN"/>
               </w:rPr>
             </w:pPr>
+            <w:r>
+              <w:rPr>
+                <w:rFonts w:hint="eastAsia"/>
+                <w:sz w:val="21"/>
+                <w:szCs w:val="21"/>
+                <w:lang w:val="en-US" w:eastAsia="zh-CN"/>
+              </w:rPr>
+              <w:t>private int WindowSize = 16;</w:t>
+            </w:r>
           </w:p>
           <w:p>
             <w:pPr>
               <w:pStyle w:val="8"/>
               <w:numPr>
+                <w:ilvl w:val="0"/>
                 <w:numId w:val="0"/>
               </w:numPr>
               <w:rPr>
@@ -2715,13 +2856,14 @@
                 <w:szCs w:val="21"/>
                 <w:lang w:val="en-US" w:eastAsia="zh-CN"/>
               </w:rPr>
-              <w:t>包含的函数有两个:</w:t>
+              <w:t>private final int sendMaxTime = 2, receiveMaxTime = 4; // max time for one datagram</w:t>
             </w:r>
           </w:p>
           <w:p>
             <w:pPr>
               <w:pStyle w:val="8"/>
               <w:numPr>
+                <w:ilvl w:val="0"/>
                 <w:numId w:val="0"/>
               </w:numPr>
               <w:rPr>
@@ -2738,13 +2880,14 @@
                 <w:szCs w:val="21"/>
                 <w:lang w:val="en-US" w:eastAsia="zh-CN"/>
               </w:rPr>
-              <w:t>void send(byte[] content) 负责数据的发送</w:t>
+              <w:t>private long base = 0;</w:t>
             </w:r>
           </w:p>
           <w:p>
             <w:pPr>
               <w:pStyle w:val="8"/>
               <w:numPr>
+                <w:ilvl w:val="0"/>
                 <w:numId w:val="0"/>
               </w:numPr>
               <w:rPr>
@@ -2761,13 +2904,14 @@
                 <w:szCs w:val="21"/>
                 <w:lang w:val="en-US" w:eastAsia="zh-CN"/>
               </w:rPr>
-              <w:t>ByteArrayOutputStream receive()  负责数据的接收</w:t>
+              <w:t>private final int virtualLossRemainder = 17; // this value is used to simulate the loss of the datagram as a remainder</w:t>
             </w:r>
           </w:p>
           <w:p>
             <w:pPr>
               <w:pStyle w:val="8"/>
               <w:numPr>
+                <w:ilvl w:val="0"/>
                 <w:numId w:val="0"/>
               </w:numPr>
               <w:rPr>
@@ -2777,20 +2921,12 @@
                 <w:lang w:val="en-US" w:eastAsia="zh-CN"/>
               </w:rPr>
             </w:pPr>
-            <w:r>
-              <w:rPr>
-                <w:rFonts w:hint="eastAsia"/>
-                <w:sz w:val="21"/>
-                <w:szCs w:val="21"/>
-                <w:lang w:val="en-US" w:eastAsia="zh-CN"/>
-              </w:rPr>
-              <w:t>private ByteArrayOutputStream getBytes(List&lt;ByteArrayOutputStream&gt; buffer, long max) 负责将接收到的数据分组拼接成一个完整的数据报</w:t>
-            </w:r>
           </w:p>
           <w:p>
             <w:pPr>
               <w:pStyle w:val="8"/>
               <w:numPr>
+                <w:ilvl w:val="0"/>
                 <w:numId w:val="0"/>
               </w:numPr>
               <w:rPr>
@@ -2807,13 +2943,14 @@
                 <w:szCs w:val="21"/>
                 <w:lang w:val="en-US" w:eastAsia="zh-CN"/>
               </w:rPr>
-              <w:t>private boolean checkWindow(List&lt;Integer&gt; timers) 负责判断当前的窗口是否可以移动</w:t>
+              <w:t>包含的函数有两个:</w:t>
             </w:r>
           </w:p>
           <w:p>
             <w:pPr>
               <w:pStyle w:val="8"/>
               <w:numPr>
+                <w:ilvl w:val="0"/>
                 <w:numId w:val="0"/>
               </w:numPr>
               <w:rPr>
@@ -2830,13 +2967,14 @@
                 <w:szCs w:val="21"/>
                 <w:lang w:val="en-US" w:eastAsia="zh-CN"/>
               </w:rPr>
-              <w:t>详细的代码见附件中SR.java</w:t>
+              <w:t>void send(byte[] content) 负责数据的发送</w:t>
             </w:r>
           </w:p>
           <w:p>
             <w:pPr>
               <w:pStyle w:val="8"/>
               <w:numPr>
+                <w:ilvl w:val="0"/>
                 <w:numId w:val="0"/>
               </w:numPr>
               <w:rPr>
@@ -2846,11 +2984,21 @@
                 <w:lang w:val="en-US" w:eastAsia="zh-CN"/>
               </w:rPr>
             </w:pPr>
+            <w:r>
+              <w:rPr>
+                <w:rFonts w:hint="eastAsia"/>
+                <w:sz w:val="21"/>
+                <w:szCs w:val="21"/>
+                <w:lang w:val="en-US" w:eastAsia="zh-CN"/>
+              </w:rPr>
+              <w:t>ByteArrayOutputStream receive()  负责数据的接收</w:t>
+            </w:r>
           </w:p>
           <w:p>
             <w:pPr>
               <w:pStyle w:val="8"/>
               <w:numPr>
+                <w:ilvl w:val="0"/>
                 <w:numId w:val="0"/>
               </w:numPr>
               <w:rPr>
@@ -2867,13 +3015,14 @@
                 <w:szCs w:val="21"/>
                 <w:lang w:val="en-US" w:eastAsia="zh-CN"/>
               </w:rPr>
-              <w:t>在Client 主函数中先使用SR协议发送一张图片, 在Server 主函数中使用SR协议接收这张图片,并保存。然后向Client发送另一张图片, Client由发送变成接收。</w:t>
+              <w:t>private ByteArrayOutputStream getBytes(List&lt;ByteArrayOutputStream&gt; buffer, long max) 负责将接收到的数据分组拼接成一个完整的数据报</w:t>
             </w:r>
           </w:p>
           <w:p>
             <w:pPr>
               <w:pStyle w:val="8"/>
               <w:numPr>
+                <w:ilvl w:val="0"/>
                 <w:numId w:val="0"/>
               </w:numPr>
               <w:rPr>
@@ -2890,13 +3039,14 @@
                 <w:szCs w:val="21"/>
                 <w:lang w:val="en-US" w:eastAsia="zh-CN"/>
               </w:rPr>
-              <w:t>这有就可以实现双向文件的发送和接收了。</w:t>
+              <w:t>private boolean checkWindow(List&lt;Integer&gt; timers) 负责判断当前的窗口是否可以移动</w:t>
             </w:r>
           </w:p>
           <w:p>
             <w:pPr>
               <w:pStyle w:val="8"/>
               <w:numPr>
+                <w:ilvl w:val="0"/>
                 <w:numId w:val="0"/>
               </w:numPr>
               <w:rPr>
@@ -2913,13 +3063,14 @@
                 <w:szCs w:val="21"/>
                 <w:lang w:val="en-US" w:eastAsia="zh-CN"/>
               </w:rPr>
-              <w:t>详细的代码见附件中 Client.java 中 main函数和Server.java中的main函数</w:t>
+              <w:t>详细的代码见附件中SR.java</w:t>
             </w:r>
           </w:p>
           <w:p>
             <w:pPr>
               <w:pStyle w:val="8"/>
               <w:numPr>
+                <w:ilvl w:val="0"/>
                 <w:numId w:val="0"/>
               </w:numPr>
               <w:rPr>
@@ -2934,6 +3085,94 @@
             <w:pPr>
               <w:pStyle w:val="8"/>
               <w:numPr>
+                <w:ilvl w:val="0"/>
+                <w:numId w:val="0"/>
+              </w:numPr>
+              <w:rPr>
+                <w:rFonts w:hint="eastAsia"/>
+                <w:sz w:val="21"/>
+                <w:szCs w:val="21"/>
+                <w:lang w:val="en-US" w:eastAsia="zh-CN"/>
+              </w:rPr>
+            </w:pPr>
+            <w:r>
+              <w:rPr>
+                <w:rFonts w:hint="eastAsia"/>
+                <w:sz w:val="21"/>
+                <w:szCs w:val="21"/>
+                <w:lang w:val="en-US" w:eastAsia="zh-CN"/>
+              </w:rPr>
+              <w:t>在Client 主函数中先使用SR协议发送一张图片, 在Server 主函数中使用SR协议接收这张图片,并保存。然后向Client发送另一张图片, Client由发送变成接收。</w:t>
+            </w:r>
+          </w:p>
+          <w:p>
+            <w:pPr>
+              <w:pStyle w:val="8"/>
+              <w:numPr>
+                <w:ilvl w:val="0"/>
+                <w:numId w:val="0"/>
+              </w:numPr>
+              <w:rPr>
+                <w:rFonts w:hint="eastAsia"/>
+                <w:sz w:val="21"/>
+                <w:szCs w:val="21"/>
+                <w:lang w:val="en-US" w:eastAsia="zh-CN"/>
+              </w:rPr>
+            </w:pPr>
+            <w:r>
+              <w:rPr>
+                <w:rFonts w:hint="eastAsia"/>
+                <w:sz w:val="21"/>
+                <w:szCs w:val="21"/>
+                <w:lang w:val="en-US" w:eastAsia="zh-CN"/>
+              </w:rPr>
+              <w:t>这有就可以实现双向文件的发送和接收了。</w:t>
+            </w:r>
+          </w:p>
+          <w:p>
+            <w:pPr>
+              <w:pStyle w:val="8"/>
+              <w:numPr>
+                <w:ilvl w:val="0"/>
+                <w:numId w:val="0"/>
+              </w:numPr>
+              <w:rPr>
+                <w:rFonts w:hint="eastAsia"/>
+                <w:sz w:val="21"/>
+                <w:szCs w:val="21"/>
+                <w:lang w:val="en-US" w:eastAsia="zh-CN"/>
+              </w:rPr>
+            </w:pPr>
+            <w:r>
+              <w:rPr>
+                <w:rFonts w:hint="eastAsia"/>
+                <w:sz w:val="21"/>
+                <w:szCs w:val="21"/>
+                <w:lang w:val="en-US" w:eastAsia="zh-CN"/>
+              </w:rPr>
+              <w:t>详细的代码见附件中 Client.java 中 main函数和Server.java中的main函数</w:t>
+            </w:r>
+          </w:p>
+          <w:p>
+            <w:pPr>
+              <w:pStyle w:val="8"/>
+              <w:numPr>
+                <w:ilvl w:val="0"/>
+                <w:numId w:val="0"/>
+              </w:numPr>
+              <w:rPr>
+                <w:rFonts w:hint="eastAsia"/>
+                <w:sz w:val="21"/>
+                <w:szCs w:val="21"/>
+                <w:lang w:val="en-US" w:eastAsia="zh-CN"/>
+              </w:rPr>
+            </w:pPr>
+          </w:p>
+          <w:p>
+            <w:pPr>
+              <w:pStyle w:val="8"/>
+              <w:numPr>
+                <w:ilvl w:val="0"/>
                 <w:numId w:val="0"/>
               </w:numPr>
               <w:ind w:leftChars="0"/>
@@ -2958,6 +3197,7 @@
             <w:pPr>
               <w:pStyle w:val="8"/>
               <w:numPr>
+                <w:ilvl w:val="0"/>
                 <w:numId w:val="0"/>
               </w:numPr>
               <w:ind w:leftChars="0"/>
@@ -2982,6 +3222,7 @@
             <w:pPr>
               <w:pStyle w:val="8"/>
               <w:numPr>
+                <w:ilvl w:val="0"/>
                 <w:numId w:val="0"/>
               </w:numPr>
               <w:ind w:leftChars="0"/>
@@ -3006,6 +3247,7 @@
             <w:pPr>
               <w:pStyle w:val="8"/>
               <w:numPr>
+                <w:ilvl w:val="0"/>
                 <w:numId w:val="0"/>
               </w:numPr>
               <w:rPr>
@@ -3175,7 +3417,7 @@
                           </pic:cNvPicPr>
                         </pic:nvPicPr>
                         <pic:blipFill>
-                          <a:blip r:embed="rId9"/>
+                          <a:blip r:embed="rId11"/>
                           <a:stretch>
                             <a:fillRect/>
                           </a:stretch>
@@ -3241,7 +3483,7 @@
                           </pic:cNvPicPr>
                         </pic:nvPicPr>
                         <pic:blipFill>
-                          <a:blip r:embed="rId10"/>
+                          <a:blip r:embed="rId12"/>
                           <a:stretch>
                             <a:fillRect/>
                           </a:stretch>
@@ -3330,7 +3572,7 @@
                           </pic:cNvPicPr>
                         </pic:nvPicPr>
                         <pic:blipFill>
-                          <a:blip r:embed="rId11"/>
+                          <a:blip r:embed="rId13"/>
                           <a:stretch>
                             <a:fillRect/>
                           </a:stretch>
@@ -3396,7 +3638,7 @@
                           </pic:cNvPicPr>
                         </pic:nvPicPr>
                         <pic:blipFill>
-                          <a:blip r:embed="rId12"/>
+                          <a:blip r:embed="rId14"/>
                           <a:stretch>
                             <a:fillRect/>
                           </a:stretch>
@@ -3462,7 +3704,7 @@
                           </pic:cNvPicPr>
                         </pic:nvPicPr>
                         <pic:blipFill>
-                          <a:blip r:embed="rId13"/>
+                          <a:blip r:embed="rId15"/>
                           <a:stretch>
                             <a:fillRect/>
                           </a:stretch>
@@ -3528,7 +3770,7 @@
                           </pic:cNvPicPr>
                         </pic:nvPicPr>
                         <pic:blipFill>
-                          <a:blip r:embed="rId14"/>
+                          <a:blip r:embed="rId16"/>
                           <a:stretch>
                             <a:fillRect/>
                           </a:stretch>
@@ -3707,8 +3949,6 @@
               </w:rPr>
               <w:t>在滑动窗口的过程中,需要的是当窗口中的分组已经有确认的,则需要把窗口滑动到序号最小的一个未被确认的分组位置,需要把已经确认的分组数据缓存清除,则需要队列的入队和出队操作,需要频繁增删元素,如果使用链表,增删元素操作就很方便而且开销小,使用数组就不能够删除元素,所以我最终选择了使用链表实现队列的功能。</w:t>
             </w:r>
-            <w:bookmarkStart w:id="0" w:name="_GoBack"/>
-            <w:bookmarkEnd w:id="0"/>
           </w:p>
         </w:tc>
       </w:tr>
@@ -10298,7 +10538,7 @@
     <w:lsdException w:uiPriority="99" w:name="footnote text"/>
     <w:lsdException w:uiPriority="99" w:name="annotation text"/>
     <w:lsdException w:uiPriority="99" w:semiHidden="0" w:name="header"/>
-    <w:lsdException w:uiPriority="99" w:semiHidden="0" w:name="footer"/>
+    <w:lsdException w:qFormat="1" w:uiPriority="99" w:semiHidden="0" w:name="footer"/>
     <w:lsdException w:uiPriority="99" w:name="index heading"/>
     <w:lsdException w:qFormat="1" w:uiPriority="35" w:name="caption"/>
     <w:lsdException w:uiPriority="99" w:name="table of figures"/>
@@ -10559,6 +10799,7 @@
     <w:basedOn w:val="1"/>
     <w:link w:val="7"/>
     <w:unhideWhenUsed/>
+    <w:qFormat/>
     <w:uiPriority w:val="99"/>
     <w:pPr>
       <w:tabs>
@@ -10634,6 +10875,7 @@
   </w:style>
   <w:style w:type="paragraph" w:customStyle="1" w:styleId="9">
     <w:name w:val="Default"/>
+    <w:qFormat/>
     <w:uiPriority w:val="0"/>
     <w:pPr>
       <w:widowControl w:val="0"/>

</xml_diff>